<commit_message>
feat: Implement system prompts for agents in the loop
</commit_message>
<xml_diff>
--- a/reporte_validacion_renderizado.docx
+++ b/reporte_validacion_renderizado.docx
@@ -47388,10 +47388,10 @@
 </file>
 
 <file path=customXml/item1.xml><?xml version="1.0" encoding="utf-8"?>
-<ct:contentTypeSchema xmlns:ct="http://schemas.microsoft.com/office/2006/metadata/contentType" xmlns:ma="http://schemas.microsoft.com/office/2006/metadata/properties/metaAttributes" ct:_="" ma:_="" ma:contentTypeName="Documento" ma:contentTypeID="0x0101004B611C77F9B168489830D88793673908" ma:contentTypeVersion="17" ma:contentTypeDescription="Crear nuevo documento." ma:contentTypeScope="" ma:versionID="a7ded8f009e59d4ff852e8b26d7a152d">
-  <xsd:schema xmlns:xsd="http://www.w3.org/2001/XMLSchema" xmlns:xs="http://www.w3.org/2001/XMLSchema" xmlns:p="http://schemas.microsoft.com/office/2006/metadata/properties" xmlns:ns2="c865f1ec-3281-4510-ae01-f935e460beb1" xmlns:ns3="c850680d-9dbb-41f5-8c4e-d2cb17f1df9f" targetNamespace="http://schemas.microsoft.com/office/2006/metadata/properties" ma:root="true" ma:fieldsID="4ec5c40aa09632216605b579240da610" ns2:_="" ns3:_="">
-    <xsd:import namespace="c865f1ec-3281-4510-ae01-f935e460beb1"/>
-    <xsd:import namespace="c850680d-9dbb-41f5-8c4e-d2cb17f1df9f"/>
+<ct:contentTypeSchema xmlns:ct="http://schemas.microsoft.com/office/2006/metadata/contentType" xmlns:ma="http://schemas.microsoft.com/office/2006/metadata/properties/metaAttributes" ct:_="" ma:_="" ma:contentTypeName="Documento" ma:contentTypeID="0x010100779A3762DA72A441899A2AF6B87B1A1B" ma:contentTypeVersion="15" ma:contentTypeDescription="Crear nuevo documento." ma:contentTypeScope="" ma:versionID="aa9ff3e2d3565451e9585d57b6476962">
+  <xsd:schema xmlns:xsd="http://www.w3.org/2001/XMLSchema" xmlns:xs="http://www.w3.org/2001/XMLSchema" xmlns:p="http://schemas.microsoft.com/office/2006/metadata/properties" xmlns:ns2="b05c8eb9-21c7-4e21-9ad3-377633d18a8c" xmlns:ns3="af4772b1-e6c7-4f11-978d-443c9051d8aa" targetNamespace="http://schemas.microsoft.com/office/2006/metadata/properties" ma:root="true" ma:fieldsID="63c24c9dec42288278bb513100078f4d" ns2:_="" ns3:_="">
+    <xsd:import namespace="b05c8eb9-21c7-4e21-9ad3-377633d18a8c"/>
+    <xsd:import namespace="af4772b1-e6c7-4f11-978d-443c9051d8aa"/>
     <xsd:element name="properties">
       <xsd:complexType>
         <xsd:sequence>
@@ -47400,19 +47400,18 @@
               <xsd:all>
                 <xsd:element ref="ns2:MediaServiceMetadata" minOccurs="0"/>
                 <xsd:element ref="ns2:MediaServiceFastMetadata" minOccurs="0"/>
-                <xsd:element ref="ns2:MediaServiceAutoKeyPoints" minOccurs="0"/>
-                <xsd:element ref="ns2:MediaServiceKeyPoints" minOccurs="0"/>
-                <xsd:element ref="ns3:SharedWithUsers" minOccurs="0"/>
-                <xsd:element ref="ns3:SharedWithDetails" minOccurs="0"/>
-                <xsd:element ref="ns2:MediaServiceOCR" minOccurs="0"/>
-                <xsd:element ref="ns2:MediaServiceGenerationTime" minOccurs="0"/>
-                <xsd:element ref="ns2:MediaServiceEventHashCode" minOccurs="0"/>
+                <xsd:element ref="ns2:MediaServiceSearchProperties" minOccurs="0"/>
+                <xsd:element ref="ns2:MediaServiceObjectDetectorVersions" minOccurs="0"/>
+                <xsd:element ref="ns2:MediaLengthInSeconds" minOccurs="0"/>
                 <xsd:element ref="ns2:MediaServiceDateTaken" minOccurs="0"/>
                 <xsd:element ref="ns2:lcf76f155ced4ddcb4097134ff3c332f" minOccurs="0"/>
                 <xsd:element ref="ns3:TaxCatchAll" minOccurs="0"/>
-                <xsd:element ref="ns2:MediaLengthInSeconds" minOccurs="0"/>
-                <xsd:element ref="ns2:MediaServiceSearchProperties" minOccurs="0"/>
-                <xsd:element ref="ns2:MediaServiceObjectDetectorVersions" minOccurs="0"/>
+                <xsd:element ref="ns2:MediaServiceGenerationTime" minOccurs="0"/>
+                <xsd:element ref="ns2:MediaServiceEventHashCode" minOccurs="0"/>
+                <xsd:element ref="ns2:MediaServiceOCR" minOccurs="0"/>
+                <xsd:element ref="ns2:_Flow_SignoffStatus" minOccurs="0"/>
+                <xsd:element ref="ns3:SharedWithUsers" minOccurs="0"/>
+                <xsd:element ref="ns3:SharedWithDetails" minOccurs="0"/>
               </xsd:all>
             </xsd:complexType>
           </xsd:element>
@@ -47420,7 +47419,7 @@
       </xsd:complexType>
     </xsd:element>
   </xsd:schema>
-  <xsd:schema xmlns:xsd="http://www.w3.org/2001/XMLSchema" xmlns:xs="http://www.w3.org/2001/XMLSchema" xmlns:dms="http://schemas.microsoft.com/office/2006/documentManagement/types" xmlns:pc="http://schemas.microsoft.com/office/infopath/2007/PartnerControls" targetNamespace="c865f1ec-3281-4510-ae01-f935e460beb1" elementFormDefault="qualified">
+  <xsd:schema xmlns:xsd="http://www.w3.org/2001/XMLSchema" xmlns:xs="http://www.w3.org/2001/XMLSchema" xmlns:dms="http://schemas.microsoft.com/office/2006/documentManagement/types" xmlns:pc="http://schemas.microsoft.com/office/infopath/2007/PartnerControls" targetNamespace="b05c8eb9-21c7-4e21-9ad3-377633d18a8c" elementFormDefault="qualified">
     <xsd:import namespace="http://schemas.microsoft.com/office/2006/documentManagement/types"/>
     <xsd:import namespace="http://schemas.microsoft.com/office/infopath/2007/PartnerControls"/>
     <xsd:element name="MediaServiceMetadata" ma:index="8" nillable="true" ma:displayName="MediaServiceMetadata" ma:hidden="true" ma:internalName="MediaServiceMetadata" ma:readOnly="true">
@@ -47433,67 +47432,71 @@
         <xsd:restriction base="dms:Note"/>
       </xsd:simpleType>
     </xsd:element>
-    <xsd:element name="MediaServiceAutoKeyPoints" ma:index="10" nillable="true" ma:displayName="MediaServiceAutoKeyPoints" ma:hidden="true" ma:internalName="MediaServiceAutoKeyPoints" ma:readOnly="true">
+    <xsd:element name="MediaServiceSearchProperties" ma:index="10" nillable="true" ma:displayName="MediaServiceSearchProperties" ma:hidden="true" ma:internalName="MediaServiceSearchProperties" ma:readOnly="true">
       <xsd:simpleType>
         <xsd:restriction base="dms:Note"/>
       </xsd:simpleType>
     </xsd:element>
-    <xsd:element name="MediaServiceKeyPoints" ma:index="11" nillable="true" ma:displayName="KeyPoints" ma:internalName="MediaServiceKeyPoints" ma:readOnly="true">
+    <xsd:element name="MediaServiceObjectDetectorVersions" ma:index="11" nillable="true" ma:displayName="MediaServiceObjectDetectorVersions" ma:hidden="true" ma:indexed="true" ma:internalName="MediaServiceObjectDetectorVersions" ma:readOnly="true">
+      <xsd:simpleType>
+        <xsd:restriction base="dms:Text"/>
+      </xsd:simpleType>
+    </xsd:element>
+    <xsd:element name="MediaLengthInSeconds" ma:index="12" nillable="true" ma:displayName="MediaLengthInSeconds" ma:hidden="true" ma:internalName="MediaLengthInSeconds" ma:readOnly="true">
+      <xsd:simpleType>
+        <xsd:restriction base="dms:Unknown"/>
+      </xsd:simpleType>
+    </xsd:element>
+    <xsd:element name="MediaServiceDateTaken" ma:index="13" nillable="true" ma:displayName="MediaServiceDateTaken" ma:hidden="true" ma:indexed="true" ma:internalName="MediaServiceDateTaken" ma:readOnly="true">
+      <xsd:simpleType>
+        <xsd:restriction base="dms:Text"/>
+      </xsd:simpleType>
+    </xsd:element>
+    <xsd:element name="lcf76f155ced4ddcb4097134ff3c332f" ma:index="15" nillable="true" ma:taxonomy="true" ma:internalName="lcf76f155ced4ddcb4097134ff3c332f" ma:taxonomyFieldName="MediaServiceImageTags" ma:displayName="Etiquetas de imagen" ma:readOnly="false" ma:fieldId="{5cf76f15-5ced-4ddc-b409-7134ff3c332f}" ma:taxonomyMulti="true" ma:sspId="2324a2f6-c10a-461a-a827-28f66ff72cb9" ma:termSetId="09814cd3-568e-fe90-9814-8d621ff8fb84" ma:anchorId="fba54fb3-c3e1-fe81-a776-ca4b69148c4d" ma:open="true" ma:isKeyword="false">
+      <xsd:complexType>
+        <xsd:sequence>
+          <xsd:element ref="pc:Terms" minOccurs="0" maxOccurs="1"/>
+        </xsd:sequence>
+      </xsd:complexType>
+    </xsd:element>
+    <xsd:element name="MediaServiceGenerationTime" ma:index="17" nillable="true" ma:displayName="MediaServiceGenerationTime" ma:hidden="true" ma:internalName="MediaServiceGenerationTime" ma:readOnly="true">
+      <xsd:simpleType>
+        <xsd:restriction base="dms:Text"/>
+      </xsd:simpleType>
+    </xsd:element>
+    <xsd:element name="MediaServiceEventHashCode" ma:index="18" nillable="true" ma:displayName="MediaServiceEventHashCode" ma:hidden="true" ma:internalName="MediaServiceEventHashCode" ma:readOnly="true">
+      <xsd:simpleType>
+        <xsd:restriction base="dms:Text"/>
+      </xsd:simpleType>
+    </xsd:element>
+    <xsd:element name="MediaServiceOCR" ma:index="19" nillable="true" ma:displayName="Extracted Text" ma:internalName="MediaServiceOCR" ma:readOnly="true">
       <xsd:simpleType>
         <xsd:restriction base="dms:Note">
           <xsd:maxLength value="255"/>
         </xsd:restriction>
       </xsd:simpleType>
     </xsd:element>
-    <xsd:element name="MediaServiceOCR" ma:index="14" nillable="true" ma:displayName="Extracted Text" ma:internalName="MediaServiceOCR" ma:readOnly="true">
-      <xsd:simpleType>
-        <xsd:restriction base="dms:Note">
-          <xsd:maxLength value="255"/>
-        </xsd:restriction>
-      </xsd:simpleType>
-    </xsd:element>
-    <xsd:element name="MediaServiceGenerationTime" ma:index="15" nillable="true" ma:displayName="MediaServiceGenerationTime" ma:hidden="true" ma:internalName="MediaServiceGenerationTime" ma:readOnly="true">
-      <xsd:simpleType>
-        <xsd:restriction base="dms:Text"/>
-      </xsd:simpleType>
-    </xsd:element>
-    <xsd:element name="MediaServiceEventHashCode" ma:index="16" nillable="true" ma:displayName="MediaServiceEventHashCode" ma:hidden="true" ma:internalName="MediaServiceEventHashCode" ma:readOnly="true">
-      <xsd:simpleType>
-        <xsd:restriction base="dms:Text"/>
-      </xsd:simpleType>
-    </xsd:element>
-    <xsd:element name="MediaServiceDateTaken" ma:index="17" nillable="true" ma:displayName="MediaServiceDateTaken" ma:hidden="true" ma:internalName="MediaServiceDateTaken" ma:readOnly="true">
-      <xsd:simpleType>
-        <xsd:restriction base="dms:Text"/>
-      </xsd:simpleType>
-    </xsd:element>
-    <xsd:element name="lcf76f155ced4ddcb4097134ff3c332f" ma:index="19" nillable="true" ma:taxonomy="true" ma:internalName="lcf76f155ced4ddcb4097134ff3c332f" ma:taxonomyFieldName="MediaServiceImageTags" ma:displayName="Etiquetas de imagen" ma:readOnly="false" ma:fieldId="{5cf76f15-5ced-4ddc-b409-7134ff3c332f}" ma:taxonomyMulti="true" ma:sspId="2324a2f6-c10a-461a-a827-28f66ff72cb9" ma:termSetId="09814cd3-568e-fe90-9814-8d621ff8fb84" ma:anchorId="fba54fb3-c3e1-fe81-a776-ca4b69148c4d" ma:open="true" ma:isKeyword="false">
-      <xsd:complexType>
-        <xsd:sequence>
-          <xsd:element ref="pc:Terms" minOccurs="0" maxOccurs="1"/>
-        </xsd:sequence>
-      </xsd:complexType>
-    </xsd:element>
-    <xsd:element name="MediaLengthInSeconds" ma:index="21" nillable="true" ma:displayName="MediaLengthInSeconds" ma:hidden="true" ma:internalName="MediaLengthInSeconds" ma:readOnly="true">
-      <xsd:simpleType>
-        <xsd:restriction base="dms:Unknown"/>
-      </xsd:simpleType>
-    </xsd:element>
-    <xsd:element name="MediaServiceSearchProperties" ma:index="22" nillable="true" ma:displayName="MediaServiceSearchProperties" ma:hidden="true" ma:internalName="MediaServiceSearchProperties" ma:readOnly="true">
-      <xsd:simpleType>
-        <xsd:restriction base="dms:Note"/>
-      </xsd:simpleType>
-    </xsd:element>
-    <xsd:element name="MediaServiceObjectDetectorVersions" ma:index="23" nillable="true" ma:displayName="MediaServiceObjectDetectorVersions" ma:hidden="true" ma:indexed="true" ma:internalName="MediaServiceObjectDetectorVersions" ma:readOnly="true">
+    <xsd:element name="_Flow_SignoffStatus" ma:index="20" nillable="true" ma:displayName="Estado de aprobación" ma:internalName="Estado_x0020_de_x0020_aprobaci_x00f3_n">
       <xsd:simpleType>
         <xsd:restriction base="dms:Text"/>
       </xsd:simpleType>
     </xsd:element>
   </xsd:schema>
-  <xsd:schema xmlns:xsd="http://www.w3.org/2001/XMLSchema" xmlns:xs="http://www.w3.org/2001/XMLSchema" xmlns:dms="http://schemas.microsoft.com/office/2006/documentManagement/types" xmlns:pc="http://schemas.microsoft.com/office/infopath/2007/PartnerControls" targetNamespace="c850680d-9dbb-41f5-8c4e-d2cb17f1df9f" elementFormDefault="qualified">
+  <xsd:schema xmlns:xsd="http://www.w3.org/2001/XMLSchema" xmlns:xs="http://www.w3.org/2001/XMLSchema" xmlns:dms="http://schemas.microsoft.com/office/2006/documentManagement/types" xmlns:pc="http://schemas.microsoft.com/office/infopath/2007/PartnerControls" targetNamespace="af4772b1-e6c7-4f11-978d-443c9051d8aa" elementFormDefault="qualified">
     <xsd:import namespace="http://schemas.microsoft.com/office/2006/documentManagement/types"/>
     <xsd:import namespace="http://schemas.microsoft.com/office/infopath/2007/PartnerControls"/>
-    <xsd:element name="SharedWithUsers" ma:index="12" nillable="true" ma:displayName="Compartido con" ma:internalName="SharedWithUsers" ma:readOnly="true">
+    <xsd:element name="TaxCatchAll" ma:index="16" nillable="true" ma:displayName="Taxonomy Catch All Column" ma:hidden="true" ma:list="{02edd8d3-24cc-440c-ba76-02b2b914b062}" ma:internalName="TaxCatchAll" ma:showField="CatchAllData" ma:web="af4772b1-e6c7-4f11-978d-443c9051d8aa">
+      <xsd:complexType>
+        <xsd:complexContent>
+          <xsd:extension base="dms:MultiChoiceLookup">
+            <xsd:sequence>
+              <xsd:element name="Value" type="dms:Lookup" maxOccurs="unbounded" minOccurs="0" nillable="true"/>
+            </xsd:sequence>
+          </xsd:extension>
+        </xsd:complexContent>
+      </xsd:complexType>
+    </xsd:element>
+    <xsd:element name="SharedWithUsers" ma:index="21" nillable="true" ma:displayName="Compartido con" ma:internalName="SharedWithUsers" ma:readOnly="true">
       <xsd:complexType>
         <xsd:complexContent>
           <xsd:extension base="dms:UserMulti">
@@ -47512,23 +47515,12 @@
         </xsd:complexContent>
       </xsd:complexType>
     </xsd:element>
-    <xsd:element name="SharedWithDetails" ma:index="13" nillable="true" ma:displayName="Detalles de uso compartido" ma:internalName="SharedWithDetails" ma:readOnly="true">
+    <xsd:element name="SharedWithDetails" ma:index="22" nillable="true" ma:displayName="Detalles de uso compartido" ma:internalName="SharedWithDetails" ma:readOnly="true">
       <xsd:simpleType>
         <xsd:restriction base="dms:Note">
           <xsd:maxLength value="255"/>
         </xsd:restriction>
       </xsd:simpleType>
-    </xsd:element>
-    <xsd:element name="TaxCatchAll" ma:index="20" nillable="true" ma:displayName="Taxonomy Catch All Column" ma:hidden="true" ma:list="{c763629b-5168-42aa-9d54-b51f6e08594c}" ma:internalName="TaxCatchAll" ma:showField="CatchAllData" ma:web="c850680d-9dbb-41f5-8c4e-d2cb17f1df9f">
-      <xsd:complexType>
-        <xsd:complexContent>
-          <xsd:extension base="dms:MultiChoiceLookup">
-            <xsd:sequence>
-              <xsd:element name="Value" type="dms:Lookup" maxOccurs="unbounded" minOccurs="0" nillable="true"/>
-            </xsd:sequence>
-          </xsd:extension>
-        </xsd:complexContent>
-      </xsd:complexType>
     </xsd:element>
   </xsd:schema>
   <xsd:schema xmlns="http://schemas.openxmlformats.org/package/2006/metadata/core-properties" xmlns:xsd="http://www.w3.org/2001/XMLSchema" xmlns:xsi="http://www.w3.org/2001/XMLSchema-instance" xmlns:dc="http://purl.org/dc/elements/1.1/" xmlns:dcterms="http://purl.org/dc/terms/" xmlns:odoc="http://schemas.microsoft.com/internal/obd" targetNamespace="http://schemas.openxmlformats.org/package/2006/metadata/core-properties" elementFormDefault="qualified" attributeFormDefault="unqualified" blockDefault="#all">
@@ -47633,10 +47625,11 @@
 <file path=customXml/item2.xml><?xml version="1.0" encoding="utf-8"?>
 <p:properties xmlns:p="http://schemas.microsoft.com/office/2006/metadata/properties" xmlns:xsi="http://www.w3.org/2001/XMLSchema-instance" xmlns:pc="http://schemas.microsoft.com/office/infopath/2007/PartnerControls">
   <documentManagement>
-    <TaxCatchAll xmlns="c850680d-9dbb-41f5-8c4e-d2cb17f1df9f" xsi:nil="true"/>
-    <lcf76f155ced4ddcb4097134ff3c332f xmlns="c865f1ec-3281-4510-ae01-f935e460beb1">
+    <TaxCatchAll xmlns="af4772b1-e6c7-4f11-978d-443c9051d8aa" xsi:nil="true"/>
+    <lcf76f155ced4ddcb4097134ff3c332f xmlns="b05c8eb9-21c7-4e21-9ad3-377633d18a8c">
       <Terms xmlns="http://schemas.microsoft.com/office/infopath/2007/PartnerControls"/>
     </lcf76f155ced4ddcb4097134ff3c332f>
+    <_Flow_SignoffStatus xmlns="b05c8eb9-21c7-4e21-9ad3-377633d18a8c" xsi:nil="true"/>
   </documentManagement>
 </p:properties>
 </file>
@@ -47655,22 +47648,7 @@
 </file>
 
 <file path=customXml/itemProps1.xml><?xml version="1.0" encoding="utf-8"?>
-<ds:datastoreItem xmlns:ds="http://schemas.openxmlformats.org/officeDocument/2006/customXml" ds:itemID="{3006CAC4-9CC3-4585-AFA9-738F4BFD70EC}">
-  <ds:schemaRefs>
-    <ds:schemaRef ds:uri="http://schemas.microsoft.com/office/2006/metadata/contentType"/>
-    <ds:schemaRef ds:uri="http://schemas.microsoft.com/office/2006/metadata/properties/metaAttributes"/>
-    <ds:schemaRef ds:uri="http://www.w3.org/2001/XMLSchema"/>
-    <ds:schemaRef ds:uri="http://schemas.microsoft.com/office/2006/metadata/properties"/>
-    <ds:schemaRef ds:uri="c865f1ec-3281-4510-ae01-f935e460beb1"/>
-    <ds:schemaRef ds:uri="c850680d-9dbb-41f5-8c4e-d2cb17f1df9f"/>
-    <ds:schemaRef ds:uri="http://schemas.microsoft.com/office/2006/documentManagement/types"/>
-    <ds:schemaRef ds:uri="http://schemas.microsoft.com/office/infopath/2007/PartnerControls"/>
-    <ds:schemaRef ds:uri="http://schemas.openxmlformats.org/package/2006/metadata/core-properties"/>
-    <ds:schemaRef ds:uri="http://purl.org/dc/elements/1.1/"/>
-    <ds:schemaRef ds:uri="http://purl.org/dc/terms/"/>
-    <ds:schemaRef ds:uri="http://schemas.microsoft.com/internal/obd"/>
-  </ds:schemaRefs>
-</ds:datastoreItem>
+<ds:datastoreItem xmlns:ds="http://schemas.openxmlformats.org/officeDocument/2006/customXml" ds:itemID="{6EF7114F-BE11-495B-A099-71FE0E812232}"/>
 </file>
 
 <file path=customXml/itemProps2.xml><?xml version="1.0" encoding="utf-8"?>

</xml_diff>